<commit_message>
#219 more changes in User Manual
</commit_message>
<xml_diff>
--- a/data/usermanuals/Kontakttunnid.docx
+++ b/data/usermanuals/Kontakttunnid.docx
@@ -99,6 +99,9 @@
                               <w:t>p</w:t>
                             </w:r>
                             <w:r>
+                              <w:t>p</w:t>
+                            </w:r>
+                            <w:r>
                               <w:t>i</w:t>
                             </w:r>
                             <w:r>
@@ -107,6 +110,11 @@
                             <w:r>
                               <w:t>i</w:t>
                             </w:r>
+                            <w:r>
+                              <w:t>t</w:t>
+                            </w:r>
+                            <w:bookmarkStart w:id="0" w:name="_GoBack"/>
+                            <w:bookmarkEnd w:id="0"/>
                             <w:r>
                               <w:t xml:space="preserve"> ,Eriala</w:t>
                             </w:r>
@@ -171,15 +179,22 @@
                               <w:t>, Õppegru</w:t>
                             </w:r>
                             <w:r>
+                              <w:t>p</w:t>
+                            </w:r>
+                            <w:r>
                               <w:t>pi, Moodu</w:t>
                             </w:r>
                             <w:r>
                               <w:t>l</w:t>
                             </w:r>
-                            <w:bookmarkStart w:id="0" w:name="_GoBack"/>
-                            <w:bookmarkEnd w:id="0"/>
-                            <w:r>
-                              <w:t>i, Eriala</w:t>
+                            <w:r>
+                              <w:t>i</w:t>
+                            </w:r>
+                            <w:r>
+                              <w:t>t</w:t>
+                            </w:r>
+                            <w:r>
+                              <w:t>, Eriala</w:t>
                             </w:r>
                             <w:r>
                               <w:t>d</w:t>
@@ -191,7 +206,13 @@
                               <w:t>id</w:t>
                             </w:r>
                             <w:r>
-                              <w:t>, Nime, Tunni numbri, Kestuse millele põhineb otsing</w:t>
+                              <w:t>, Nime, Tunni numbri</w:t>
+                            </w:r>
+                            <w:r>
+                              <w:t>d</w:t>
+                            </w:r>
+                            <w:r>
+                              <w:t>, Kestuse millele põhineb otsing</w:t>
                             </w:r>
                             <w:r>
                               <w:t xml:space="preserve">. Vajutades nuppu "Tühjenda" -tühjendab sisendrida,  vajutades nuppu "Filtreeri" - </w:t>
@@ -282,6 +303,9 @@
                         <w:t>p</w:t>
                       </w:r>
                       <w:r>
+                        <w:t>p</w:t>
+                      </w:r>
+                      <w:r>
                         <w:t>i</w:t>
                       </w:r>
                       <w:r>
@@ -290,6 +314,11 @@
                       <w:r>
                         <w:t>i</w:t>
                       </w:r>
+                      <w:r>
+                        <w:t>t</w:t>
+                      </w:r>
+                      <w:bookmarkStart w:id="1" w:name="_GoBack"/>
+                      <w:bookmarkEnd w:id="1"/>
                       <w:r>
                         <w:t xml:space="preserve"> ,Eriala</w:t>
                       </w:r>
@@ -354,15 +383,22 @@
                         <w:t>, Õppegru</w:t>
                       </w:r>
                       <w:r>
+                        <w:t>p</w:t>
+                      </w:r>
+                      <w:r>
                         <w:t>pi, Moodu</w:t>
                       </w:r>
                       <w:r>
                         <w:t>l</w:t>
                       </w:r>
-                      <w:bookmarkStart w:id="1" w:name="_GoBack"/>
-                      <w:bookmarkEnd w:id="1"/>
-                      <w:r>
-                        <w:t>i, Eriala</w:t>
+                      <w:r>
+                        <w:t>i</w:t>
+                      </w:r>
+                      <w:r>
+                        <w:t>t</w:t>
+                      </w:r>
+                      <w:r>
+                        <w:t>, Eriala</w:t>
                       </w:r>
                       <w:r>
                         <w:t>d</w:t>
@@ -374,7 +410,13 @@
                         <w:t>id</w:t>
                       </w:r>
                       <w:r>
-                        <w:t>, Nime, Tunni numbri, Kestuse millele põhineb otsing</w:t>
+                        <w:t>, Nime, Tunni numbri</w:t>
+                      </w:r>
+                      <w:r>
+                        <w:t>d</w:t>
+                      </w:r>
+                      <w:r>
+                        <w:t>, Kestuse millele põhineb otsing</w:t>
                       </w:r>
                       <w:r>
                         <w:t xml:space="preserve">. Vajutades nuppu "Tühjenda" -tühjendab sisendrida,  vajutades nuppu "Filtreeri" - </w:t>

</xml_diff>